<commit_message>
Created a GUI design prototype
</commit_message>
<xml_diff>
--- a/Design Process/GUI Design/My_GUI.docx
+++ b/Design Process/GUI Design/My_GUI.docx
@@ -145,19 +145,74 @@
         <w:rPr>
           <w:lang w:val="en-GB"/>
         </w:rPr>
-        <w:t xml:space="preserve"> will only allow the user to click one button and the program will display the mode</w:t>
+        <w:t xml:space="preserve"> will only allow the user to click one button and the program will display the model’s accuracy</w:t>
       </w:r>
       <w:bookmarkStart w:id="0" w:name="_GoBack"/>
       <w:bookmarkEnd w:id="0"/>
-      <w:r>
+    </w:p>
+    <w:p>
+      <w:pPr>
         <w:rPr>
           <w:lang w:val="en-GB"/>
         </w:rPr>
-        <w:t>l’s accuracy</w:t>
+      </w:pPr>
+    </w:p>
+    <w:p>
+      <w:pPr>
+        <w:rPr>
+          <w:lang w:val="en-GB"/>
+        </w:rPr>
+      </w:pPr>
+      <w:r>
+        <w:rPr>
+          <w:noProof/>
+          <w:lang w:val="en-GB"/>
+        </w:rPr>
+        <w:drawing>
+          <wp:inline distT="0" distB="0" distL="0" distR="0" wp14:anchorId="66F3DA9F" wp14:editId="57D37CFF">
+            <wp:extent cx="5731510" cy="2797810"/>
+            <wp:effectExtent l="0" t="0" r="2540" b="2540"/>
+            <wp:docPr id="1" name="Picture 1" descr="A screenshot of a social media post&#10;&#10;Description generated with very high confidence"/>
+            <wp:cNvGraphicFramePr>
+              <a:graphicFrameLocks xmlns:a="http://schemas.openxmlformats.org/drawingml/2006/main" noChangeAspect="1"/>
+            </wp:cNvGraphicFramePr>
+            <a:graphic xmlns:a="http://schemas.openxmlformats.org/drawingml/2006/main">
+              <a:graphicData uri="http://schemas.openxmlformats.org/drawingml/2006/picture">
+                <pic:pic xmlns:pic="http://schemas.openxmlformats.org/drawingml/2006/picture">
+                  <pic:nvPicPr>
+                    <pic:cNvPr id="1" name="Assignment GUI.JPG"/>
+                    <pic:cNvPicPr/>
+                  </pic:nvPicPr>
+                  <pic:blipFill>
+                    <a:blip r:embed="rId7">
+                      <a:extLst>
+                        <a:ext uri="{28A0092B-C50C-407E-A947-70E740481C1C}">
+                          <a14:useLocalDpi xmlns:a14="http://schemas.microsoft.com/office/drawing/2010/main" val="0"/>
+                        </a:ext>
+                      </a:extLst>
+                    </a:blip>
+                    <a:stretch>
+                      <a:fillRect/>
+                    </a:stretch>
+                  </pic:blipFill>
+                  <pic:spPr>
+                    <a:xfrm>
+                      <a:off x="0" y="0"/>
+                      <a:ext cx="5731510" cy="2797810"/>
+                    </a:xfrm>
+                    <a:prstGeom prst="rect">
+                      <a:avLst/>
+                    </a:prstGeom>
+                  </pic:spPr>
+                </pic:pic>
+              </a:graphicData>
+            </a:graphic>
+          </wp:inline>
+        </w:drawing>
       </w:r>
     </w:p>
     <w:sectPr>
-      <w:headerReference w:type="default" r:id="rId7"/>
+      <w:headerReference w:type="default" r:id="rId8"/>
       <w:pgSz w:w="11906" w:h="16838"/>
       <w:pgMar w:top="1440" w:right="1440" w:bottom="1440" w:left="1440" w:header="708" w:footer="708" w:gutter="0"/>
       <w:cols w:space="708"/>
@@ -292,6 +347,7 @@
                             <w:dataBinding w:prefixMappings="xmlns:ns0='http://schemas.openxmlformats.org/package/2006/metadata/core-properties' xmlns:ns1='http://purl.org/dc/elements/1.1/'" w:xpath="/ns0:coreProperties[1]/ns1:title[1]" w:storeItemID="{6C3C8BC8-F283-45AE-878A-BAB7291924A1}"/>
                             <w:text/>
                           </w:sdtPr>
+                          <w:sdtEndPr/>
                           <w:sdtContent>
                             <w:p>
                               <w:pPr>
@@ -336,6 +392,7 @@
                       <w:dataBinding w:prefixMappings="xmlns:ns0='http://schemas.openxmlformats.org/package/2006/metadata/core-properties' xmlns:ns1='http://purl.org/dc/elements/1.1/'" w:xpath="/ns0:coreProperties[1]/ns1:title[1]" w:storeItemID="{6C3C8BC8-F283-45AE-878A-BAB7291924A1}"/>
                       <w:text/>
                     </w:sdtPr>
+                    <w:sdtEndPr/>
                     <w:sdtContent>
                       <w:p>
                         <w:pPr>

</xml_diff>